<commit_message>
Defect Detection.pdf Finish 2018/12/13/22:19
</commit_message>
<xml_diff>
--- a/缺陷检测/Defect Detection.docx
+++ b/缺陷检测/Defect Detection.docx
@@ -41,85 +41,365 @@
           <w:szCs w:val="21"/>
           <w:shd w:val="clear" w:color="auto" w:fill="FFFFFF"/>
         </w:rPr>
-        <w:t>（悬臂关节</w:t>
+        <w:t>（悬臂关节）</w:t>
+      </w:r>
+      <w:r>
+        <w:rPr>
+          <w:rFonts w:ascii="Arial" w:hAnsi="Arial" w:cs="Arial"/>
+          <w:color w:val="333333"/>
+          <w:szCs w:val="21"/>
+          <w:shd w:val="clear" w:color="auto" w:fill="FFFFFF"/>
+        </w:rPr>
+        <w:t>、扣件提取和扣件状态分类</w:t>
+      </w:r>
+      <w:r>
+        <w:rPr>
+          <w:rFonts w:ascii="Arial" w:hAnsi="Arial" w:cs="Arial" w:hint="eastAsia"/>
+          <w:color w:val="333333"/>
+          <w:szCs w:val="21"/>
+          <w:shd w:val="clear" w:color="auto" w:fill="FFFFFF"/>
+        </w:rPr>
+        <w:t>，组件中包含扣件，最终对扣件分类</w:t>
+      </w:r>
+    </w:p>
+    <w:p>
+      <w:pPr>
+        <w:rPr>
+          <w:rFonts w:ascii="Arial" w:hAnsi="Arial" w:cs="Arial"/>
+          <w:color w:val="333333"/>
+          <w:szCs w:val="21"/>
+          <w:shd w:val="clear" w:color="auto" w:fill="FFFFFF"/>
+        </w:rPr>
+      </w:pPr>
+      <w:r>
+        <w:rPr>
+          <w:rFonts w:ascii="Arial" w:hAnsi="Arial" w:cs="Arial" w:hint="eastAsia"/>
+          <w:color w:val="333333"/>
+          <w:szCs w:val="21"/>
+          <w:shd w:val="clear" w:color="auto" w:fill="FFFFFF"/>
+        </w:rPr>
+        <w:t>组件提取：</w:t>
+      </w:r>
+      <w:r>
+        <w:rPr>
+          <w:rFonts w:ascii="Arial" w:hAnsi="Arial" w:cs="Arial" w:hint="eastAsia"/>
+          <w:color w:val="333333"/>
+          <w:szCs w:val="21"/>
+          <w:shd w:val="clear" w:color="auto" w:fill="FFFFFF"/>
+        </w:rPr>
+        <w:t>SSD</w:t>
+      </w:r>
+    </w:p>
+    <w:p>
+      <w:pPr>
+        <w:rPr>
+          <w:rFonts w:ascii="Arial" w:hAnsi="Arial" w:cs="Arial"/>
+          <w:color w:val="333333"/>
+          <w:szCs w:val="21"/>
+          <w:shd w:val="clear" w:color="auto" w:fill="FFFFFF"/>
+        </w:rPr>
+      </w:pPr>
+      <w:r>
+        <w:rPr>
+          <w:rFonts w:ascii="Arial" w:hAnsi="Arial" w:cs="Arial" w:hint="eastAsia"/>
+          <w:color w:val="333333"/>
+          <w:szCs w:val="21"/>
+          <w:shd w:val="clear" w:color="auto" w:fill="FFFFFF"/>
+        </w:rPr>
+        <w:t>扣件提取：</w:t>
+      </w:r>
+      <w:r>
+        <w:rPr>
+          <w:rFonts w:ascii="Arial" w:hAnsi="Arial" w:cs="Arial" w:hint="eastAsia"/>
+          <w:color w:val="333333"/>
+          <w:szCs w:val="21"/>
+          <w:shd w:val="clear" w:color="auto" w:fill="FFFFFF"/>
+        </w:rPr>
+        <w:t>YOLO</w:t>
+      </w:r>
+    </w:p>
+    <w:p>
+      <w:pPr>
+        <w:rPr>
+          <w:rFonts w:ascii="Arial" w:hAnsi="Arial" w:cs="Arial" w:hint="eastAsia"/>
+          <w:color w:val="333333"/>
+          <w:szCs w:val="21"/>
+          <w:shd w:val="clear" w:color="auto" w:fill="FFFFFF"/>
+        </w:rPr>
+      </w:pPr>
+      <w:proofErr w:type="gramStart"/>
+      <w:r>
+        <w:rPr>
+          <w:rFonts w:ascii="Arial" w:hAnsi="Arial" w:cs="Arial" w:hint="eastAsia"/>
+          <w:color w:val="333333"/>
+          <w:szCs w:val="21"/>
+          <w:shd w:val="clear" w:color="auto" w:fill="FFFFFF"/>
+        </w:rPr>
+        <w:t>在阶段</w:t>
+      </w:r>
+      <w:proofErr w:type="gramEnd"/>
+      <w:r>
+        <w:rPr>
+          <w:rFonts w:ascii="Arial" w:hAnsi="Arial" w:cs="Arial" w:hint="eastAsia"/>
+          <w:color w:val="333333"/>
+          <w:szCs w:val="21"/>
+          <w:shd w:val="clear" w:color="auto" w:fill="FFFFFF"/>
+        </w:rPr>
+        <w:t>1</w:t>
+      </w:r>
+      <w:r>
+        <w:rPr>
+          <w:rFonts w:ascii="Arial" w:hAnsi="Arial" w:cs="Arial"/>
+          <w:color w:val="333333"/>
+          <w:szCs w:val="21"/>
+          <w:shd w:val="clear" w:color="auto" w:fill="FFFFFF"/>
+        </w:rPr>
+        <w:t xml:space="preserve"> </w:t>
+      </w:r>
+      <w:r>
+        <w:rPr>
+          <w:rFonts w:ascii="Arial" w:hAnsi="Arial" w:cs="Arial" w:hint="eastAsia"/>
+          <w:color w:val="333333"/>
+          <w:szCs w:val="21"/>
+          <w:shd w:val="clear" w:color="auto" w:fill="FFFFFF"/>
+        </w:rPr>
+        <w:t>使用了</w:t>
+      </w:r>
+      <w:r>
+        <w:rPr>
+          <w:rFonts w:ascii="Arial" w:hAnsi="Arial" w:cs="Arial" w:hint="eastAsia"/>
+          <w:color w:val="333333"/>
+          <w:szCs w:val="21"/>
+          <w:shd w:val="clear" w:color="auto" w:fill="FFFFFF"/>
+        </w:rPr>
+        <w:t>VGG16</w:t>
+      </w:r>
+    </w:p>
+    <w:p>
+      <w:pPr>
+        <w:rPr>
+          <w:rFonts w:ascii="Arial" w:hAnsi="Arial" w:cs="Arial"/>
+          <w:color w:val="FF0000"/>
+          <w:szCs w:val="21"/>
+          <w:shd w:val="clear" w:color="auto" w:fill="FFFFFF"/>
+        </w:rPr>
+      </w:pPr>
+      <w:r>
+        <w:rPr>
+          <w:rFonts w:ascii="Arial" w:hAnsi="Arial" w:cs="Arial" w:hint="eastAsia"/>
+          <w:color w:val="FF0000"/>
+          <w:szCs w:val="21"/>
+          <w:shd w:val="clear" w:color="auto" w:fill="FFFFFF"/>
+        </w:rPr>
+        <w:t>与</w:t>
+      </w:r>
+      <w:r>
+        <w:rPr>
+          <w:rFonts w:ascii="Arial" w:hAnsi="Arial" w:cs="Arial" w:hint="eastAsia"/>
+          <w:color w:val="FF0000"/>
+          <w:szCs w:val="21"/>
+          <w:shd w:val="clear" w:color="auto" w:fill="FFFFFF"/>
+        </w:rPr>
+        <w:t>resnet-50</w:t>
+      </w:r>
+      <w:r>
+        <w:rPr>
+          <w:rFonts w:ascii="Arial" w:hAnsi="Arial" w:cs="Arial" w:hint="eastAsia"/>
+          <w:color w:val="FF0000"/>
+          <w:szCs w:val="21"/>
+          <w:shd w:val="clear" w:color="auto" w:fill="FFFFFF"/>
+        </w:rPr>
+        <w:t>对比</w:t>
+      </w:r>
+      <w:r>
+        <w:rPr>
+          <w:rFonts w:ascii="Arial" w:hAnsi="Arial" w:cs="Arial" w:hint="eastAsia"/>
+          <w:color w:val="FF0000"/>
+          <w:szCs w:val="21"/>
+          <w:shd w:val="clear" w:color="auto" w:fill="FFFFFF"/>
+        </w:rPr>
+        <w:t xml:space="preserve"> </w:t>
+      </w:r>
+      <w:r>
+        <w:rPr>
+          <w:rFonts w:ascii="Arial" w:hAnsi="Arial" w:cs="Arial" w:hint="eastAsia"/>
+          <w:color w:val="FF0000"/>
+          <w:szCs w:val="21"/>
+          <w:shd w:val="clear" w:color="auto" w:fill="FFFFFF"/>
+        </w:rPr>
+        <w:t>发现</w:t>
+      </w:r>
+      <w:r>
+        <w:rPr>
+          <w:rFonts w:ascii="Arial" w:hAnsi="Arial" w:cs="Arial" w:hint="eastAsia"/>
+          <w:color w:val="FF0000"/>
+          <w:szCs w:val="21"/>
+          <w:shd w:val="clear" w:color="auto" w:fill="FFFFFF"/>
+        </w:rPr>
+        <w:t xml:space="preserve"> VGG16</w:t>
+      </w:r>
+      <w:r>
+        <w:rPr>
+          <w:rFonts w:ascii="Arial" w:hAnsi="Arial" w:cs="Arial" w:hint="eastAsia"/>
+          <w:color w:val="FF0000"/>
+          <w:szCs w:val="21"/>
+          <w:shd w:val="clear" w:color="auto" w:fill="FFFFFF"/>
+        </w:rPr>
+        <w:t>已经满足要求</w:t>
+      </w:r>
+      <w:r>
+        <w:rPr>
+          <w:rFonts w:ascii="Arial" w:hAnsi="Arial" w:cs="Arial" w:hint="eastAsia"/>
+          <w:color w:val="FF0000"/>
+          <w:szCs w:val="21"/>
+          <w:shd w:val="clear" w:color="auto" w:fill="FFFFFF"/>
+        </w:rPr>
+        <w:t xml:space="preserve"> resnet-50</w:t>
+      </w:r>
+      <w:r>
+        <w:rPr>
+          <w:rFonts w:ascii="Arial" w:hAnsi="Arial" w:cs="Arial" w:hint="eastAsia"/>
+          <w:color w:val="FF0000"/>
+          <w:szCs w:val="21"/>
+          <w:shd w:val="clear" w:color="auto" w:fill="FFFFFF"/>
+        </w:rPr>
+        <w:t>效果很不好</w:t>
+      </w:r>
+      <w:r>
+        <w:rPr>
+          <w:rFonts w:ascii="Arial" w:hAnsi="Arial" w:cs="Arial" w:hint="eastAsia"/>
+          <w:color w:val="FF0000"/>
+          <w:szCs w:val="21"/>
+          <w:shd w:val="clear" w:color="auto" w:fill="FFFFFF"/>
+        </w:rPr>
+        <w:t xml:space="preserve"> </w:t>
+      </w:r>
+      <w:r>
+        <w:rPr>
+          <w:rFonts w:ascii="Arial" w:hAnsi="Arial" w:cs="Arial" w:hint="eastAsia"/>
+          <w:color w:val="FF0000"/>
+          <w:szCs w:val="21"/>
+          <w:shd w:val="clear" w:color="auto" w:fill="FFFFFF"/>
+        </w:rPr>
+        <w:t>过拟合了</w:t>
+      </w:r>
+    </w:p>
+    <w:p>
+      <w:r>
+        <w:rPr>
+          <w:noProof/>
+        </w:rPr>
+        <w:drawing>
+          <wp:inline distT="0" distB="0" distL="0" distR="0" wp14:anchorId="5722FBEA" wp14:editId="13A5E492">
+            <wp:extent cx="1901952" cy="1514018"/>
+            <wp:effectExtent l="0" t="0" r="3175" b="0"/>
+            <wp:docPr id="1" name="图片 1"/>
+            <wp:cNvGraphicFramePr>
+              <a:graphicFrameLocks xmlns:a="http://schemas.openxmlformats.org/drawingml/2006/main" noChangeAspect="1"/>
+            </wp:cNvGraphicFramePr>
+            <a:graphic xmlns:a="http://schemas.openxmlformats.org/drawingml/2006/main">
+              <a:graphicData uri="http://schemas.openxmlformats.org/drawingml/2006/picture">
+                <pic:pic xmlns:pic="http://schemas.openxmlformats.org/drawingml/2006/picture">
+                  <pic:nvPicPr>
+                    <pic:cNvPr id="1" name=""/>
+                    <pic:cNvPicPr/>
+                  </pic:nvPicPr>
+                  <pic:blipFill>
+                    <a:blip r:embed="rId4"/>
+                    <a:stretch>
+                      <a:fillRect/>
+                    </a:stretch>
+                  </pic:blipFill>
+                  <pic:spPr>
+                    <a:xfrm>
+                      <a:off x="0" y="0"/>
+                      <a:ext cx="1903288" cy="1515081"/>
+                    </a:xfrm>
+                    <a:prstGeom prst="rect">
+                      <a:avLst/>
+                    </a:prstGeom>
+                  </pic:spPr>
+                </pic:pic>
+              </a:graphicData>
+            </a:graphic>
+          </wp:inline>
+        </w:drawing>
+      </w:r>
+    </w:p>
+    <w:p>
+      <w:r>
+        <w:rPr>
+          <w:rFonts w:hint="eastAsia"/>
+        </w:rPr>
+        <w:t>阶段2使用了轻量级yolo，相比原始yolo，只有8层</w:t>
+      </w:r>
+    </w:p>
+    <w:p/>
+    <w:p>
+      <w:pPr>
+        <w:ind w:left="420" w:hanging="420"/>
+      </w:pPr>
+      <w:r>
+        <w:rPr>
+          <w:rFonts w:hint="eastAsia"/>
+        </w:rPr>
+        <w:t>通过级联降低了学习难度，提高了效果</w:t>
+      </w:r>
+    </w:p>
+    <w:p>
+      <w:pPr>
+        <w:ind w:left="420" w:hanging="420"/>
+      </w:pPr>
+    </w:p>
+    <w:p>
+      <w:pPr>
+        <w:ind w:left="420" w:hanging="420"/>
+      </w:pPr>
+      <w:r>
+        <w:rPr>
+          <w:rFonts w:hint="eastAsia"/>
+        </w:rPr>
+        <w:t>看了这篇论文，IEEE的论文的确不一样，整体上非常饱满，内容也讲的很明白</w:t>
+      </w:r>
+      <w:r>
+        <w:rPr>
+          <w:rFonts w:hint="eastAsia"/>
+        </w:rPr>
+        <w:t>，以后要</w:t>
+      </w:r>
+      <w:r>
+        <w:rPr>
+          <w:rFonts w:hint="eastAsia"/>
+        </w:rPr>
+        <w:t>多看高质量的论文</w:t>
+      </w:r>
+    </w:p>
+    <w:p>
+      <w:pPr>
+        <w:ind w:left="420" w:hanging="420"/>
+      </w:pPr>
+    </w:p>
+    <w:p>
+      <w:pPr>
+        <w:ind w:left="420" w:hanging="420"/>
+        <w:rPr>
+          <w:rFonts w:hint="eastAsia"/>
+        </w:rPr>
+      </w:pPr>
+      <w:r>
+        <w:rPr>
+          <w:rFonts w:hint="eastAsia"/>
+        </w:rPr>
+        <w:t>在自己的论文里，数据也是比较简单，可以使用</w:t>
+      </w:r>
+      <w:r>
+        <w:rPr>
+          <w:rFonts w:hint="eastAsia"/>
+        </w:rPr>
+        <w:t>类似的方式去替代现有的特征抽取网络，达到比较好的效果</w:t>
       </w:r>
       <w:bookmarkStart w:id="0" w:name="_GoBack"/>
       <w:bookmarkEnd w:id="0"/>
-      <w:r>
-        <w:rPr>
-          <w:rFonts w:ascii="Arial" w:hAnsi="Arial" w:cs="Arial" w:hint="eastAsia"/>
-          <w:color w:val="333333"/>
-          <w:szCs w:val="21"/>
-          <w:shd w:val="clear" w:color="auto" w:fill="FFFFFF"/>
-        </w:rPr>
-        <w:t>）</w:t>
-      </w:r>
-      <w:r>
-        <w:rPr>
-          <w:rFonts w:ascii="Arial" w:hAnsi="Arial" w:cs="Arial"/>
-          <w:color w:val="333333"/>
-          <w:szCs w:val="21"/>
-          <w:shd w:val="clear" w:color="auto" w:fill="FFFFFF"/>
-        </w:rPr>
-        <w:t>、扣件提取和扣件状态分类</w:t>
-      </w:r>
-      <w:r>
-        <w:rPr>
-          <w:rFonts w:ascii="Arial" w:hAnsi="Arial" w:cs="Arial" w:hint="eastAsia"/>
-          <w:color w:val="333333"/>
-          <w:szCs w:val="21"/>
-          <w:shd w:val="clear" w:color="auto" w:fill="FFFFFF"/>
-        </w:rPr>
-        <w:t>，组件中包含扣件，最终对扣件分类</w:t>
-      </w:r>
-    </w:p>
-    <w:p>
-      <w:pPr>
-        <w:rPr>
-          <w:rFonts w:ascii="Arial" w:hAnsi="Arial" w:cs="Arial"/>
-          <w:color w:val="333333"/>
-          <w:szCs w:val="21"/>
-          <w:shd w:val="clear" w:color="auto" w:fill="FFFFFF"/>
-        </w:rPr>
-      </w:pPr>
-      <w:r>
-        <w:rPr>
-          <w:rFonts w:ascii="Arial" w:hAnsi="Arial" w:cs="Arial" w:hint="eastAsia"/>
-          <w:color w:val="333333"/>
-          <w:szCs w:val="21"/>
-          <w:shd w:val="clear" w:color="auto" w:fill="FFFFFF"/>
-        </w:rPr>
-        <w:t>组件提取：</w:t>
-      </w:r>
-      <w:r>
-        <w:rPr>
-          <w:rFonts w:ascii="Arial" w:hAnsi="Arial" w:cs="Arial" w:hint="eastAsia"/>
-          <w:color w:val="333333"/>
-          <w:szCs w:val="21"/>
-          <w:shd w:val="clear" w:color="auto" w:fill="FFFFFF"/>
-        </w:rPr>
-        <w:t>SSD</w:t>
-      </w:r>
-    </w:p>
-    <w:p>
-      <w:r>
-        <w:rPr>
-          <w:rFonts w:ascii="Arial" w:hAnsi="Arial" w:cs="Arial" w:hint="eastAsia"/>
-          <w:color w:val="333333"/>
-          <w:szCs w:val="21"/>
-          <w:shd w:val="clear" w:color="auto" w:fill="FFFFFF"/>
-        </w:rPr>
-        <w:t>扣件提取：</w:t>
-      </w:r>
-      <w:r>
-        <w:rPr>
-          <w:rFonts w:ascii="Arial" w:hAnsi="Arial" w:cs="Arial" w:hint="eastAsia"/>
-          <w:color w:val="333333"/>
-          <w:szCs w:val="21"/>
-          <w:shd w:val="clear" w:color="auto" w:fill="FFFFFF"/>
-        </w:rPr>
-        <w:t>YOLO</w:t>
-      </w:r>
     </w:p>
     <w:sectPr>
       <w:pgSz w:w="11906" w:h="16838"/>

</xml_diff>